<commit_message>
Added basic description to my champion document.
</commit_message>
<xml_diff>
--- a/Doc/ChampionDoc/sb_champion.docx
+++ b/Doc/ChampionDoc/sb_champion.docx
@@ -68,6 +68,9 @@
       <w:pPr>
         <w:ind w:left="720"/>
       </w:pPr>
+      <w:r>
+        <w:t>I am creating the weapons for our game. This will include in-world pickups to obtain weapons, as well as the functionality when different weapons are used to attack.</w:t>
+      </w:r>
     </w:p>
     <w:p>
       <w:pPr>
@@ -699,6 +702,7 @@
     <w:lsdException w:name="HTML Sample" w:semiHidden="1" w:unhideWhenUsed="1"/>
     <w:lsdException w:name="HTML Typewriter" w:semiHidden="1" w:unhideWhenUsed="1"/>
     <w:lsdException w:name="HTML Variable" w:semiHidden="1" w:unhideWhenUsed="1"/>
+    <w:lsdException w:name="Normal Table" w:semiHidden="1" w:unhideWhenUsed="1"/>
     <w:lsdException w:name="annotation subject" w:semiHidden="1" w:unhideWhenUsed="1"/>
     <w:lsdException w:name="No List" w:semiHidden="1" w:unhideWhenUsed="1"/>
     <w:lsdException w:name="Outline List 1" w:semiHidden="1" w:unhideWhenUsed="1"/>
@@ -741,8 +745,11 @@
     <w:lsdException w:name="Table Contemporary" w:semiHidden="1" w:unhideWhenUsed="1"/>
     <w:lsdException w:name="Table Elegant" w:semiHidden="1" w:unhideWhenUsed="1"/>
     <w:lsdException w:name="Table Professional" w:semiHidden="1" w:unhideWhenUsed="1"/>
+    <w:lsdException w:name="Table Subtle 1" w:semiHidden="1" w:unhideWhenUsed="1"/>
     <w:lsdException w:name="Table Subtle 2" w:semiHidden="1" w:unhideWhenUsed="1"/>
     <w:lsdException w:name="Table Web 1" w:semiHidden="1" w:unhideWhenUsed="1"/>
+    <w:lsdException w:name="Table Web 2" w:semiHidden="1" w:unhideWhenUsed="1"/>
+    <w:lsdException w:name="Table Web 3" w:semiHidden="1" w:unhideWhenUsed="1"/>
     <w:lsdException w:name="Balloon Text" w:semiHidden="1" w:unhideWhenUsed="1"/>
     <w:lsdException w:name="Table Grid" w:uiPriority="59"/>
     <w:lsdException w:name="Table Theme" w:semiHidden="1" w:unhideWhenUsed="1"/>

</xml_diff>